<commit_message>
new version of the magic square
</commit_message>
<xml_diff>
--- a/Documentacion Lab1.docx
+++ b/Documentacion Lab1.docx
@@ -461,6 +461,464 @@
       </w:tr>
     </w:tbl>
     <w:p/>
+    <w:tbl>
+      <w:tblPr>
+        <w:tblW w:w="9394" w:type="dxa"/>
+        <w:tblCellMar>
+          <w:top w:w="15" w:type="dxa"/>
+          <w:left w:w="15" w:type="dxa"/>
+          <w:bottom w:w="15" w:type="dxa"/>
+          <w:right w:w="15" w:type="dxa"/>
+        </w:tblCellMar>
+        <w:tblLook w:val="04A0" w:firstRow="1" w:lastRow="0" w:firstColumn="1" w:lastColumn="0" w:noHBand="0" w:noVBand="1"/>
+      </w:tblPr>
+      <w:tblGrid>
+        <w:gridCol w:w="1002"/>
+        <w:gridCol w:w="8392"/>
+      </w:tblGrid>
+      <w:tr>
+        <w:trPr>
+          <w:trHeight w:val="282"/>
+        </w:trPr>
+        <w:tc>
+          <w:tcPr>
+            <w:tcW w:w="988" w:type="dxa"/>
+            <w:tcBorders>
+              <w:top w:val="single" w:sz="4" w:space="0" w:color="000000"/>
+              <w:left w:val="single" w:sz="4" w:space="0" w:color="000000"/>
+              <w:bottom w:val="single" w:sz="4" w:space="0" w:color="000000"/>
+              <w:right w:val="single" w:sz="4" w:space="0" w:color="000000"/>
+            </w:tcBorders>
+            <w:shd w:val="clear" w:color="auto" w:fill="F3F3F3"/>
+            <w:tcMar>
+              <w:top w:w="0" w:type="dxa"/>
+              <w:left w:w="115" w:type="dxa"/>
+              <w:bottom w:w="0" w:type="dxa"/>
+              <w:right w:w="115" w:type="dxa"/>
+            </w:tcMar>
+            <w:vAlign w:val="center"/>
+            <w:hideMark/>
+          </w:tcPr>
+          <w:p>
+            <w:pPr>
+              <w:spacing w:after="100" w:line="240" w:lineRule="auto"/>
+              <w:rPr>
+                <w:rFonts w:ascii="Times New Roman" w:eastAsia="Times New Roman" w:hAnsi="Times New Roman" w:cs="Times New Roman"/>
+                <w:sz w:val="24"/>
+                <w:szCs w:val="24"/>
+                <w:u w:val="single"/>
+                <w:lang w:eastAsia="es-CO"/>
+              </w:rPr>
+            </w:pPr>
+            <w:r>
+              <w:rPr>
+                <w:rFonts w:ascii="Calibri" w:eastAsia="Times New Roman" w:hAnsi="Calibri" w:cs="Calibri"/>
+                <w:b/>
+                <w:bCs/>
+                <w:color w:val="000000"/>
+                <w:sz w:val="20"/>
+                <w:szCs w:val="20"/>
+                <w:u w:val="single"/>
+                <w:lang w:eastAsia="es-CO"/>
+              </w:rPr>
+              <w:t>Nombre</w:t>
+            </w:r>
+          </w:p>
+        </w:tc>
+        <w:tc>
+          <w:tcPr>
+            <w:tcW w:w="8406" w:type="dxa"/>
+            <w:tcBorders>
+              <w:top w:val="single" w:sz="4" w:space="0" w:color="000000"/>
+              <w:left w:val="single" w:sz="4" w:space="0" w:color="000000"/>
+              <w:bottom w:val="single" w:sz="4" w:space="0" w:color="000000"/>
+              <w:right w:val="single" w:sz="4" w:space="0" w:color="000000"/>
+            </w:tcBorders>
+            <w:tcMar>
+              <w:top w:w="0" w:type="dxa"/>
+              <w:left w:w="115" w:type="dxa"/>
+              <w:bottom w:w="0" w:type="dxa"/>
+              <w:right w:w="115" w:type="dxa"/>
+            </w:tcMar>
+            <w:hideMark/>
+          </w:tcPr>
+          <w:p>
+            <w:pPr>
+              <w:spacing w:after="100" w:line="240" w:lineRule="auto"/>
+              <w:rPr>
+                <w:rFonts w:ascii="Times New Roman" w:eastAsia="Times New Roman" w:hAnsi="Times New Roman" w:cs="Times New Roman"/>
+                <w:sz w:val="24"/>
+                <w:szCs w:val="24"/>
+                <w:u w:val="single"/>
+                <w:lang w:eastAsia="es-CO"/>
+              </w:rPr>
+            </w:pPr>
+            <w:r>
+              <w:rPr>
+                <w:rFonts w:ascii="Calibri" w:eastAsia="Times New Roman" w:hAnsi="Calibri" w:cs="Calibri"/>
+                <w:b/>
+                <w:bCs/>
+                <w:color w:val="000000"/>
+                <w:sz w:val="20"/>
+                <w:szCs w:val="20"/>
+                <w:u w:val="single"/>
+                <w:lang w:eastAsia="es-CO"/>
+              </w:rPr>
+              <w:t>R.#</w:t>
+            </w:r>
+            <w:r>
+              <w:rPr>
+                <w:rFonts w:ascii="Calibri" w:eastAsia="Times New Roman" w:hAnsi="Calibri" w:cs="Calibri"/>
+                <w:b/>
+                <w:bCs/>
+                <w:color w:val="000000"/>
+                <w:sz w:val="20"/>
+                <w:szCs w:val="20"/>
+                <w:u w:val="single"/>
+                <w:lang w:eastAsia="es-CO"/>
+              </w:rPr>
+              <w:t>2</w:t>
+            </w:r>
+            <w:r>
+              <w:rPr>
+                <w:rFonts w:ascii="Calibri" w:eastAsia="Times New Roman" w:hAnsi="Calibri" w:cs="Calibri"/>
+                <w:b/>
+                <w:bCs/>
+                <w:color w:val="000000"/>
+                <w:sz w:val="20"/>
+                <w:szCs w:val="20"/>
+                <w:u w:val="single"/>
+                <w:lang w:eastAsia="es-CO"/>
+              </w:rPr>
+              <w:t xml:space="preserve"> </w:t>
+            </w:r>
+            <w:r>
+              <w:rPr>
+                <w:rFonts w:ascii="Calibri" w:eastAsia="Times New Roman" w:hAnsi="Calibri" w:cs="Calibri"/>
+                <w:b/>
+                <w:bCs/>
+                <w:color w:val="000000"/>
+                <w:sz w:val="20"/>
+                <w:szCs w:val="20"/>
+                <w:u w:val="single"/>
+                <w:lang w:eastAsia="es-CO"/>
+              </w:rPr>
+              <w:t>Contar con las pruebas unitarias</w:t>
+            </w:r>
+            <w:r>
+              <w:rPr>
+                <w:rFonts w:ascii="Calibri" w:eastAsia="Times New Roman" w:hAnsi="Calibri" w:cs="Calibri"/>
+                <w:b/>
+                <w:bCs/>
+                <w:color w:val="000000"/>
+                <w:sz w:val="20"/>
+                <w:szCs w:val="20"/>
+                <w:u w:val="single"/>
+                <w:lang w:eastAsia="es-CO"/>
+              </w:rPr>
+              <w:t xml:space="preserve"> </w:t>
+            </w:r>
+          </w:p>
+        </w:tc>
+      </w:tr>
+      <w:tr>
+        <w:trPr>
+          <w:trHeight w:val="269"/>
+        </w:trPr>
+        <w:tc>
+          <w:tcPr>
+            <w:tcW w:w="988" w:type="dxa"/>
+            <w:tcBorders>
+              <w:top w:val="single" w:sz="4" w:space="0" w:color="000000"/>
+              <w:left w:val="single" w:sz="4" w:space="0" w:color="000000"/>
+              <w:bottom w:val="single" w:sz="4" w:space="0" w:color="000000"/>
+              <w:right w:val="single" w:sz="4" w:space="0" w:color="000000"/>
+            </w:tcBorders>
+            <w:shd w:val="clear" w:color="auto" w:fill="F3F3F3"/>
+            <w:tcMar>
+              <w:top w:w="0" w:type="dxa"/>
+              <w:left w:w="115" w:type="dxa"/>
+              <w:bottom w:w="0" w:type="dxa"/>
+              <w:right w:w="115" w:type="dxa"/>
+            </w:tcMar>
+            <w:vAlign w:val="center"/>
+            <w:hideMark/>
+          </w:tcPr>
+          <w:p>
+            <w:pPr>
+              <w:spacing w:after="100" w:line="240" w:lineRule="auto"/>
+              <w:rPr>
+                <w:rFonts w:ascii="Times New Roman" w:eastAsia="Times New Roman" w:hAnsi="Times New Roman" w:cs="Times New Roman"/>
+                <w:sz w:val="24"/>
+                <w:szCs w:val="24"/>
+                <w:lang w:eastAsia="es-CO"/>
+              </w:rPr>
+            </w:pPr>
+            <w:r>
+              <w:rPr>
+                <w:rFonts w:ascii="Calibri" w:eastAsia="Times New Roman" w:hAnsi="Calibri" w:cs="Calibri"/>
+                <w:b/>
+                <w:bCs/>
+                <w:color w:val="000000"/>
+                <w:sz w:val="20"/>
+                <w:szCs w:val="20"/>
+                <w:lang w:eastAsia="es-CO"/>
+              </w:rPr>
+              <w:t>Resumen</w:t>
+            </w:r>
+          </w:p>
+        </w:tc>
+        <w:tc>
+          <w:tcPr>
+            <w:tcW w:w="8406" w:type="dxa"/>
+            <w:tcBorders>
+              <w:top w:val="single" w:sz="4" w:space="0" w:color="000000"/>
+              <w:left w:val="single" w:sz="4" w:space="0" w:color="000000"/>
+              <w:bottom w:val="single" w:sz="4" w:space="0" w:color="000000"/>
+              <w:right w:val="single" w:sz="4" w:space="0" w:color="000000"/>
+            </w:tcBorders>
+            <w:tcMar>
+              <w:top w:w="0" w:type="dxa"/>
+              <w:left w:w="115" w:type="dxa"/>
+              <w:bottom w:w="0" w:type="dxa"/>
+              <w:right w:w="115" w:type="dxa"/>
+            </w:tcMar>
+            <w:hideMark/>
+          </w:tcPr>
+          <w:p>
+            <w:pPr>
+              <w:spacing w:after="0" w:line="240" w:lineRule="auto"/>
+              <w:rPr>
+                <w:rFonts w:ascii="Times New Roman" w:eastAsia="Times New Roman" w:hAnsi="Times New Roman" w:cs="Times New Roman"/>
+                <w:sz w:val="24"/>
+                <w:szCs w:val="24"/>
+                <w:lang w:eastAsia="es-CO"/>
+              </w:rPr>
+            </w:pPr>
+            <w:r>
+              <w:rPr>
+                <w:rFonts w:ascii="Times New Roman" w:eastAsia="Times New Roman" w:hAnsi="Times New Roman" w:cs="Times New Roman"/>
+                <w:sz w:val="24"/>
+                <w:szCs w:val="24"/>
+                <w:lang w:eastAsia="es-CO"/>
+              </w:rPr>
+              <w:t>Permite contar todas las pruebas automáticas de todos los métodos de las clases en el paquete modelo y con las excepciones personalizadas.</w:t>
+            </w:r>
+          </w:p>
+        </w:tc>
+      </w:tr>
+      <w:tr>
+        <w:trPr>
+          <w:trHeight w:val="245"/>
+        </w:trPr>
+        <w:tc>
+          <w:tcPr>
+            <w:tcW w:w="0" w:type="auto"/>
+            <w:gridSpan w:val="2"/>
+            <w:tcBorders>
+              <w:top w:val="single" w:sz="4" w:space="0" w:color="000000"/>
+              <w:left w:val="single" w:sz="4" w:space="0" w:color="000000"/>
+              <w:bottom w:val="single" w:sz="4" w:space="0" w:color="000000"/>
+              <w:right w:val="single" w:sz="4" w:space="0" w:color="000000"/>
+            </w:tcBorders>
+            <w:shd w:val="clear" w:color="auto" w:fill="737373"/>
+            <w:tcMar>
+              <w:top w:w="0" w:type="dxa"/>
+              <w:left w:w="115" w:type="dxa"/>
+              <w:bottom w:w="0" w:type="dxa"/>
+              <w:right w:w="115" w:type="dxa"/>
+            </w:tcMar>
+            <w:vAlign w:val="center"/>
+            <w:hideMark/>
+          </w:tcPr>
+          <w:p>
+            <w:pPr>
+              <w:spacing w:after="100" w:line="240" w:lineRule="auto"/>
+              <w:rPr>
+                <w:rFonts w:ascii="Times New Roman" w:eastAsia="Times New Roman" w:hAnsi="Times New Roman" w:cs="Times New Roman"/>
+                <w:sz w:val="24"/>
+                <w:szCs w:val="24"/>
+                <w:lang w:eastAsia="es-CO"/>
+              </w:rPr>
+            </w:pPr>
+            <w:r>
+              <w:rPr>
+                <w:rFonts w:ascii="Calibri" w:eastAsia="Times New Roman" w:hAnsi="Calibri" w:cs="Calibri"/>
+                <w:b/>
+                <w:bCs/>
+                <w:color w:val="FFFFFF"/>
+                <w:sz w:val="20"/>
+                <w:szCs w:val="20"/>
+                <w:lang w:eastAsia="es-CO"/>
+              </w:rPr>
+              <w:t>Entradas</w:t>
+            </w:r>
+            <w:r>
+              <w:rPr>
+                <w:rFonts w:ascii="Calibri" w:eastAsia="Times New Roman" w:hAnsi="Calibri" w:cs="Calibri"/>
+                <w:b/>
+                <w:bCs/>
+                <w:color w:val="FFFFFF"/>
+                <w:sz w:val="20"/>
+                <w:szCs w:val="20"/>
+                <w:lang w:eastAsia="es-CO"/>
+              </w:rPr>
+              <w:t>:</w:t>
+            </w:r>
+          </w:p>
+        </w:tc>
+      </w:tr>
+      <w:tr>
+        <w:trPr>
+          <w:trHeight w:val="220"/>
+        </w:trPr>
+        <w:tc>
+          <w:tcPr>
+            <w:tcW w:w="0" w:type="auto"/>
+            <w:gridSpan w:val="2"/>
+            <w:tcBorders>
+              <w:top w:val="single" w:sz="4" w:space="0" w:color="000000"/>
+              <w:left w:val="single" w:sz="4" w:space="0" w:color="000000"/>
+              <w:bottom w:val="single" w:sz="4" w:space="0" w:color="000000"/>
+              <w:right w:val="single" w:sz="4" w:space="0" w:color="000000"/>
+            </w:tcBorders>
+            <w:tcMar>
+              <w:top w:w="0" w:type="dxa"/>
+              <w:left w:w="115" w:type="dxa"/>
+              <w:bottom w:w="0" w:type="dxa"/>
+              <w:right w:w="115" w:type="dxa"/>
+            </w:tcMar>
+            <w:hideMark/>
+          </w:tcPr>
+          <w:p>
+            <w:pPr>
+              <w:spacing w:after="0" w:line="240" w:lineRule="auto"/>
+              <w:rPr>
+                <w:rFonts w:ascii="Times New Roman" w:eastAsia="Times New Roman" w:hAnsi="Times New Roman" w:cs="Times New Roman"/>
+                <w:sz w:val="24"/>
+                <w:szCs w:val="24"/>
+                <w:lang w:eastAsia="es-CO"/>
+              </w:rPr>
+            </w:pPr>
+            <w:r>
+              <w:rPr>
+                <w:rFonts w:ascii="Times New Roman" w:eastAsia="Times New Roman" w:hAnsi="Times New Roman" w:cs="Times New Roman"/>
+                <w:sz w:val="24"/>
+                <w:szCs w:val="24"/>
+                <w:lang w:eastAsia="es-CO"/>
+              </w:rPr>
+              <w:t>Ninguna.</w:t>
+            </w:r>
+          </w:p>
+        </w:tc>
+      </w:tr>
+      <w:tr>
+        <w:trPr>
+          <w:trHeight w:val="245"/>
+        </w:trPr>
+        <w:tc>
+          <w:tcPr>
+            <w:tcW w:w="0" w:type="auto"/>
+            <w:gridSpan w:val="2"/>
+            <w:tcBorders>
+              <w:top w:val="single" w:sz="4" w:space="0" w:color="000000"/>
+              <w:left w:val="single" w:sz="4" w:space="0" w:color="000000"/>
+              <w:bottom w:val="single" w:sz="4" w:space="0" w:color="000000"/>
+              <w:right w:val="single" w:sz="4" w:space="0" w:color="000000"/>
+            </w:tcBorders>
+            <w:shd w:val="clear" w:color="auto" w:fill="737373"/>
+            <w:tcMar>
+              <w:top w:w="0" w:type="dxa"/>
+              <w:left w:w="115" w:type="dxa"/>
+              <w:bottom w:w="0" w:type="dxa"/>
+              <w:right w:w="115" w:type="dxa"/>
+            </w:tcMar>
+            <w:vAlign w:val="center"/>
+            <w:hideMark/>
+          </w:tcPr>
+          <w:p>
+            <w:pPr>
+              <w:spacing w:after="100" w:line="240" w:lineRule="auto"/>
+              <w:rPr>
+                <w:rFonts w:ascii="Times New Roman" w:eastAsia="Times New Roman" w:hAnsi="Times New Roman" w:cs="Times New Roman"/>
+                <w:sz w:val="24"/>
+                <w:szCs w:val="24"/>
+                <w:lang w:eastAsia="es-CO"/>
+              </w:rPr>
+            </w:pPr>
+            <w:r>
+              <w:rPr>
+                <w:rFonts w:ascii="Calibri" w:eastAsia="Times New Roman" w:hAnsi="Calibri" w:cs="Calibri"/>
+                <w:b/>
+                <w:bCs/>
+                <w:color w:val="FFFFFF"/>
+                <w:sz w:val="20"/>
+                <w:szCs w:val="20"/>
+                <w:lang w:eastAsia="es-CO"/>
+              </w:rPr>
+              <w:t>Resultados</w:t>
+            </w:r>
+            <w:r>
+              <w:rPr>
+                <w:rFonts w:ascii="Calibri" w:eastAsia="Times New Roman" w:hAnsi="Calibri" w:cs="Calibri"/>
+                <w:b/>
+                <w:bCs/>
+                <w:color w:val="FFFFFF"/>
+                <w:sz w:val="20"/>
+                <w:szCs w:val="20"/>
+                <w:lang w:eastAsia="es-CO"/>
+              </w:rPr>
+              <w:t>:</w:t>
+            </w:r>
+          </w:p>
+        </w:tc>
+      </w:tr>
+      <w:tr>
+        <w:trPr>
+          <w:trHeight w:val="208"/>
+        </w:trPr>
+        <w:tc>
+          <w:tcPr>
+            <w:tcW w:w="0" w:type="auto"/>
+            <w:gridSpan w:val="2"/>
+            <w:tcBorders>
+              <w:top w:val="single" w:sz="4" w:space="0" w:color="000000"/>
+              <w:left w:val="single" w:sz="4" w:space="0" w:color="000000"/>
+              <w:bottom w:val="single" w:sz="4" w:space="0" w:color="000000"/>
+              <w:right w:val="single" w:sz="4" w:space="0" w:color="000000"/>
+            </w:tcBorders>
+            <w:tcMar>
+              <w:top w:w="0" w:type="dxa"/>
+              <w:left w:w="115" w:type="dxa"/>
+              <w:bottom w:w="0" w:type="dxa"/>
+              <w:right w:w="115" w:type="dxa"/>
+            </w:tcMar>
+            <w:hideMark/>
+          </w:tcPr>
+          <w:p>
+            <w:pPr>
+              <w:spacing w:after="0" w:line="240" w:lineRule="auto"/>
+              <w:rPr>
+                <w:rFonts w:ascii="Times New Roman" w:eastAsia="Times New Roman" w:hAnsi="Times New Roman" w:cs="Times New Roman"/>
+                <w:sz w:val="24"/>
+                <w:szCs w:val="24"/>
+                <w:lang w:eastAsia="es-CO"/>
+              </w:rPr>
+            </w:pPr>
+            <w:r>
+              <w:rPr>
+                <w:rFonts w:ascii="Times New Roman" w:eastAsia="Times New Roman" w:hAnsi="Times New Roman" w:cs="Times New Roman"/>
+                <w:sz w:val="24"/>
+                <w:szCs w:val="24"/>
+                <w:lang w:eastAsia="es-CO"/>
+              </w:rPr>
+              <w:t>Pruebas unitarias.</w:t>
+            </w:r>
+          </w:p>
+        </w:tc>
+      </w:tr>
+    </w:tbl>
+    <w:p/>
     <w:p/>
     <w:p>
       <w:pPr>
@@ -468,122 +926,160 @@
           <w:u w:val="single"/>
         </w:rPr>
       </w:pPr>
-      <w:r>
-        <w:rPr>
-          <w:noProof/>
-          <w:u w:val="single"/>
-        </w:rPr>
-        <w:drawing>
-          <wp:inline distT="0" distB="0" distL="0" distR="0" wp14:anchorId="4ED510DE" wp14:editId="76C281C5">
-            <wp:extent cx="5553749" cy="2805178"/>
-            <wp:effectExtent l="0" t="0" r="0" b="0"/>
-            <wp:docPr id="2" name="Imagen 2"/>
-            <wp:cNvGraphicFramePr>
-              <a:graphicFrameLocks xmlns:a="http://schemas.openxmlformats.org/drawingml/2006/main" noChangeAspect="1"/>
-            </wp:cNvGraphicFramePr>
-            <a:graphic xmlns:a="http://schemas.openxmlformats.org/drawingml/2006/main">
-              <a:graphicData uri="http://schemas.openxmlformats.org/drawingml/2006/picture">
-                <pic:pic xmlns:pic="http://schemas.openxmlformats.org/drawingml/2006/picture">
-                  <pic:nvPicPr>
-                    <pic:cNvPr id="0" name="Picture 2"/>
-                    <pic:cNvPicPr>
-                      <a:picLocks noChangeAspect="1" noChangeArrowheads="1"/>
-                    </pic:cNvPicPr>
-                  </pic:nvPicPr>
-                  <pic:blipFill>
-                    <a:blip r:embed="rId4" cstate="print">
-                      <a:extLst>
-                        <a:ext uri="{28A0092B-C50C-407E-A947-70E740481C1C}">
-                          <a14:useLocalDpi xmlns:a14="http://schemas.microsoft.com/office/drawing/2010/main" val="0"/>
-                        </a:ext>
-                      </a:extLst>
-                    </a:blip>
-                    <a:srcRect/>
-                    <a:stretch>
-                      <a:fillRect/>
-                    </a:stretch>
-                  </pic:blipFill>
-                  <pic:spPr bwMode="auto">
-                    <a:xfrm>
-                      <a:off x="0" y="0"/>
-                      <a:ext cx="5573559" cy="2815184"/>
-                    </a:xfrm>
-                    <a:prstGeom prst="rect">
-                      <a:avLst/>
-                    </a:prstGeom>
-                    <a:noFill/>
-                    <a:ln>
-                      <a:noFill/>
-                    </a:ln>
-                  </pic:spPr>
-                </pic:pic>
-              </a:graphicData>
-            </a:graphic>
-          </wp:inline>
-        </w:drawing>
-      </w:r>
     </w:p>
-    <w:p>
-      <w:r>
-        <w:rPr>
-          <w:noProof/>
-        </w:rPr>
-        <w:drawing>
-          <wp:inline distT="0" distB="0" distL="0" distR="0" wp14:anchorId="0F783A6F" wp14:editId="0E305510">
-            <wp:extent cx="5607050" cy="1276350"/>
-            <wp:effectExtent l="0" t="0" r="0" b="0"/>
-            <wp:docPr id="3" name="Imagen 3"/>
-            <wp:cNvGraphicFramePr>
-              <a:graphicFrameLocks xmlns:a="http://schemas.openxmlformats.org/drawingml/2006/main" noChangeAspect="1"/>
-            </wp:cNvGraphicFramePr>
-            <a:graphic xmlns:a="http://schemas.openxmlformats.org/drawingml/2006/main">
-              <a:graphicData uri="http://schemas.openxmlformats.org/drawingml/2006/picture">
-                <pic:pic xmlns:pic="http://schemas.openxmlformats.org/drawingml/2006/picture">
-                  <pic:nvPicPr>
-                    <pic:cNvPr id="0" name="Picture 3"/>
-                    <pic:cNvPicPr>
-                      <a:picLocks noChangeAspect="1" noChangeArrowheads="1"/>
-                    </pic:cNvPicPr>
-                  </pic:nvPicPr>
-                  <pic:blipFill>
-                    <a:blip r:embed="rId5">
-                      <a:extLst>
-                        <a:ext uri="{28A0092B-C50C-407E-A947-70E740481C1C}">
-                          <a14:useLocalDpi xmlns:a14="http://schemas.microsoft.com/office/drawing/2010/main" val="0"/>
-                        </a:ext>
-                      </a:extLst>
-                    </a:blip>
-                    <a:srcRect/>
-                    <a:stretch>
-                      <a:fillRect/>
-                    </a:stretch>
-                  </pic:blipFill>
-                  <pic:spPr bwMode="auto">
-                    <a:xfrm>
-                      <a:off x="0" y="0"/>
-                      <a:ext cx="5607050" cy="1276350"/>
-                    </a:xfrm>
-                    <a:prstGeom prst="rect">
-                      <a:avLst/>
-                    </a:prstGeom>
-                    <a:noFill/>
-                    <a:ln>
-                      <a:noFill/>
-                    </a:ln>
-                  </pic:spPr>
-                </pic:pic>
-              </a:graphicData>
-            </a:graphic>
-          </wp:inline>
-        </w:drawing>
-      </w:r>
-    </w:p>
+    <w:p/>
+    <w:tbl>
+      <w:tblPr>
+        <w:tblStyle w:val="Tablaconcuadrcula"/>
+        <w:tblW w:w="9923" w:type="dxa"/>
+        <w:tblInd w:w="-572" w:type="dxa"/>
+        <w:tblLook w:val="04A0" w:firstRow="1" w:lastRow="0" w:firstColumn="1" w:lastColumn="0" w:noHBand="0" w:noVBand="1"/>
+      </w:tblPr>
+      <w:tblGrid>
+        <w:gridCol w:w="1845"/>
+        <w:gridCol w:w="6180"/>
+        <w:gridCol w:w="1898"/>
+      </w:tblGrid>
+      <w:tr>
+        <w:tc>
+          <w:tcPr>
+            <w:tcW w:w="1797" w:type="dxa"/>
+          </w:tcPr>
+          <w:p>
+            <w:r>
+              <w:t>Clase</w:t>
+            </w:r>
+          </w:p>
+        </w:tc>
+        <w:tc>
+          <w:tcPr>
+            <w:tcW w:w="6005" w:type="dxa"/>
+          </w:tcPr>
+          <w:p>
+            <w:proofErr w:type="spellStart"/>
+            <w:r>
+              <w:t>Metodos</w:t>
+            </w:r>
+            <w:proofErr w:type="spellEnd"/>
+          </w:p>
+        </w:tc>
+        <w:tc>
+          <w:tcPr>
+            <w:tcW w:w="2121" w:type="dxa"/>
+          </w:tcPr>
+          <w:p>
+            <w:r>
+              <w:t>Requerimientos funcionales</w:t>
+            </w:r>
+          </w:p>
+        </w:tc>
+      </w:tr>
+      <w:tr>
+        <w:tc>
+          <w:tcPr>
+            <w:tcW w:w="1797" w:type="dxa"/>
+          </w:tcPr>
+          <w:p>
+            <w:proofErr w:type="spellStart"/>
+            <w:r>
+              <w:t>AlgorithmicMagic</w:t>
+            </w:r>
+            <w:proofErr w:type="spellEnd"/>
+            <w:r>
+              <w:t xml:space="preserve">, </w:t>
+            </w:r>
+            <w:proofErr w:type="spellStart"/>
+            <w:r>
+              <w:t>Controller</w:t>
+            </w:r>
+            <w:proofErr w:type="spellEnd"/>
+            <w:r>
+              <w:t xml:space="preserve">, </w:t>
+            </w:r>
+            <w:proofErr w:type="spellStart"/>
+            <w:r>
+              <w:t>Main</w:t>
+            </w:r>
+            <w:proofErr w:type="spellEnd"/>
+          </w:p>
+        </w:tc>
+        <w:tc>
+          <w:tcPr>
+            <w:tcW w:w="6005" w:type="dxa"/>
+          </w:tcPr>
+          <w:p>
+            <w:proofErr w:type="spellStart"/>
+            <w:proofErr w:type="gramStart"/>
+            <w:r>
+              <w:t>isImpar</w:t>
+            </w:r>
+            <w:proofErr w:type="spellEnd"/>
+            <w:r>
+              <w:t>(</w:t>
+            </w:r>
+            <w:proofErr w:type="gramEnd"/>
+            <w:r>
+              <w:t xml:space="preserve">), </w:t>
+            </w:r>
+            <w:proofErr w:type="spellStart"/>
+            <w:r>
+              <w:t>upNorthEast</w:t>
+            </w:r>
+            <w:proofErr w:type="spellEnd"/>
+            <w:r>
+              <w:t xml:space="preserve">(), </w:t>
+            </w:r>
+            <w:proofErr w:type="spellStart"/>
+            <w:r>
+              <w:t>upNorthWest</w:t>
+            </w:r>
+            <w:proofErr w:type="spellEnd"/>
+            <w:r>
+              <w:t xml:space="preserve">(), leftNorthWest(),leftSouthWest(),rigthNorthEast(),rigthNorthEast(), </w:t>
+            </w:r>
+            <w:proofErr w:type="spellStart"/>
+            <w:r>
+              <w:t>main</w:t>
+            </w:r>
+            <w:proofErr w:type="spellEnd"/>
+            <w:r>
+              <w:t xml:space="preserve">(), </w:t>
+            </w:r>
+            <w:proofErr w:type="spellStart"/>
+            <w:r>
+              <w:t>actionEvent</w:t>
+            </w:r>
+            <w:proofErr w:type="spellEnd"/>
+            <w:r>
+              <w:t>()</w:t>
+            </w:r>
+          </w:p>
+        </w:tc>
+        <w:tc>
+          <w:tcPr>
+            <w:tcW w:w="2121" w:type="dxa"/>
+          </w:tcPr>
+          <w:p>
+            <w:r>
+              <w:t>R#1</w:t>
+            </w:r>
+          </w:p>
+        </w:tc>
+      </w:tr>
+    </w:tbl>
     <w:p/>
     <w:p/>
     <w:p/>
     <w:p/>
     <w:p/>
     <w:p/>
+    <w:p/>
+    <w:p/>
+    <w:p/>
+    <w:p>
+      <w:bookmarkStart w:id="0" w:name="_GoBack"/>
+      <w:bookmarkEnd w:id="0"/>
+    </w:p>
     <w:p/>
     <w:tbl>
       <w:tblPr>
@@ -594,8 +1090,8 @@
       </w:tblPr>
       <w:tblGrid>
         <w:gridCol w:w="1774"/>
-        <w:gridCol w:w="2791"/>
-        <w:gridCol w:w="6081"/>
+        <w:gridCol w:w="4154"/>
+        <w:gridCol w:w="4718"/>
       </w:tblGrid>
       <w:tr>
         <w:trPr>
@@ -762,7 +1258,7 @@
                           <pic:cNvPicPr/>
                         </pic:nvPicPr>
                         <pic:blipFill>
-                          <a:blip r:embed="rId6">
+                          <a:blip r:embed="rId4">
                             <a:extLst>
                               <a:ext uri="{28A0092B-C50C-407E-A947-70E740481C1C}">
                                 <a14:useLocalDpi xmlns:a14="http://schemas.microsoft.com/office/drawing/2010/main" val="0"/>
@@ -788,15 +1284,153 @@
                 </wp:inline>
               </w:drawing>
             </w:r>
-            <w:r>
+          </w:p>
+        </w:tc>
+      </w:tr>
+      <w:tr>
+        <w:trPr>
+          <w:trHeight w:val="1263"/>
+        </w:trPr>
+        <w:tc>
+          <w:tcPr>
+            <w:tcW w:w="1663" w:type="dxa"/>
+          </w:tcPr>
+          <w:p>
+            <w:r>
+              <w:t>setupScenary</w:t>
+            </w:r>
+            <w:r>
+              <w:t>3</w:t>
+            </w:r>
+            <w:r>
+              <w:t>()</w:t>
+            </w:r>
+          </w:p>
+        </w:tc>
+        <w:tc>
+          <w:tcPr>
+            <w:tcW w:w="0" w:type="auto"/>
+          </w:tcPr>
+          <w:p>
+            <w:proofErr w:type="spellStart"/>
+            <w:r>
+              <w:t>AlgorithmMagicSquareTest</w:t>
+            </w:r>
+            <w:proofErr w:type="spellEnd"/>
+          </w:p>
+        </w:tc>
+        <w:tc>
+          <w:tcPr>
+            <w:tcW w:w="0" w:type="auto"/>
+          </w:tcPr>
+          <w:p>
+            <w:pPr>
+              <w:jc w:val="center"/>
               <w:rPr>
                 <w:noProof/>
               </w:rPr>
+            </w:pPr>
+            <w:r>
+              <w:rPr>
+                <w:noProof/>
+              </w:rPr>
               <w:drawing>
-                <wp:inline distT="0" distB="0" distL="0" distR="0" wp14:anchorId="4CE56289" wp14:editId="17020221">
+                <wp:inline distT="0" distB="0" distL="0" distR="0" wp14:anchorId="4FB04CEB" wp14:editId="0A11D3E2">
+                  <wp:extent cx="1752690" cy="1035103"/>
+                  <wp:effectExtent l="0" t="0" r="0" b="0"/>
+                  <wp:docPr id="13" name="Imagen 13"/>
+                  <wp:cNvGraphicFramePr>
+                    <a:graphicFrameLocks xmlns:a="http://schemas.openxmlformats.org/drawingml/2006/main" noChangeAspect="1"/>
+                  </wp:cNvGraphicFramePr>
+                  <a:graphic xmlns:a="http://schemas.openxmlformats.org/drawingml/2006/main">
+                    <a:graphicData uri="http://schemas.openxmlformats.org/drawingml/2006/picture">
+                      <pic:pic xmlns:pic="http://schemas.openxmlformats.org/drawingml/2006/picture">
+                        <pic:nvPicPr>
+                          <pic:cNvPr id="13" name="Captura.PNG"/>
+                          <pic:cNvPicPr/>
+                        </pic:nvPicPr>
+                        <pic:blipFill>
+                          <a:blip r:embed="rId5">
+                            <a:extLst>
+                              <a:ext uri="{28A0092B-C50C-407E-A947-70E740481C1C}">
+                                <a14:useLocalDpi xmlns:a14="http://schemas.microsoft.com/office/drawing/2010/main" val="0"/>
+                              </a:ext>
+                            </a:extLst>
+                          </a:blip>
+                          <a:stretch>
+                            <a:fillRect/>
+                          </a:stretch>
+                        </pic:blipFill>
+                        <pic:spPr>
+                          <a:xfrm>
+                            <a:off x="0" y="0"/>
+                            <a:ext cx="1752690" cy="1035103"/>
+                          </a:xfrm>
+                          <a:prstGeom prst="rect">
+                            <a:avLst/>
+                          </a:prstGeom>
+                        </pic:spPr>
+                      </pic:pic>
+                    </a:graphicData>
+                  </a:graphic>
+                </wp:inline>
+              </w:drawing>
+            </w:r>
+          </w:p>
+        </w:tc>
+      </w:tr>
+      <w:tr>
+        <w:trPr>
+          <w:trHeight w:val="1263"/>
+        </w:trPr>
+        <w:tc>
+          <w:tcPr>
+            <w:tcW w:w="1663" w:type="dxa"/>
+          </w:tcPr>
+          <w:p>
+            <w:r>
+              <w:t>setupScenary</w:t>
+            </w:r>
+            <w:r>
+              <w:t>4</w:t>
+            </w:r>
+            <w:r>
+              <w:t>()</w:t>
+            </w:r>
+          </w:p>
+        </w:tc>
+        <w:tc>
+          <w:tcPr>
+            <w:tcW w:w="0" w:type="auto"/>
+          </w:tcPr>
+          <w:p>
+            <w:proofErr w:type="spellStart"/>
+            <w:r>
+              <w:t>AlgorithmMagicSquareTest</w:t>
+            </w:r>
+            <w:proofErr w:type="spellEnd"/>
+          </w:p>
+        </w:tc>
+        <w:tc>
+          <w:tcPr>
+            <w:tcW w:w="0" w:type="auto"/>
+          </w:tcPr>
+          <w:p>
+            <w:pPr>
+              <w:jc w:val="center"/>
+              <w:rPr>
+                <w:noProof/>
+              </w:rPr>
+            </w:pPr>
+            <w:r>
+              <w:rPr>
+                <w:noProof/>
+              </w:rPr>
+              <w:drawing>
+                <wp:inline distT="0" distB="0" distL="0" distR="0" wp14:anchorId="38C2B13F" wp14:editId="75FEF3A1">
                   <wp:extent cx="1718945" cy="1018540"/>
                   <wp:effectExtent l="0" t="0" r="0" b="0"/>
-                  <wp:docPr id="18" name="Imagen 18"/>
+                  <wp:docPr id="4" name="Imagen 4"/>
                   <wp:cNvGraphicFramePr>
                     <a:graphicFrameLocks xmlns:a="http://schemas.openxmlformats.org/drawingml/2006/main" noChangeAspect="1"/>
                   </wp:cNvGraphicFramePr>
@@ -810,7 +1444,7 @@
                           </pic:cNvPicPr>
                         </pic:nvPicPr>
                         <pic:blipFill>
-                          <a:blip r:embed="rId7">
+                          <a:blip r:embed="rId6">
                             <a:extLst>
                               <a:ext uri="{28A0092B-C50C-407E-A947-70E740481C1C}">
                                 <a14:useLocalDpi xmlns:a14="http://schemas.microsoft.com/office/drawing/2010/main" val="0"/>
@@ -857,7 +1491,7 @@
               <w:t>setupScenary</w:t>
             </w:r>
             <w:r>
-              <w:t>3</w:t>
+              <w:t>5</w:t>
             </w:r>
             <w:r>
               <w:t>()</w:t>
@@ -892,10 +1526,10 @@
                 <w:noProof/>
               </w:rPr>
               <w:drawing>
-                <wp:inline distT="0" distB="0" distL="0" distR="0" wp14:anchorId="4FB04CEB" wp14:editId="0A11D3E2">
-                  <wp:extent cx="1752690" cy="1035103"/>
+                <wp:inline distT="0" distB="0" distL="0" distR="0" wp14:anchorId="1189ABFD" wp14:editId="6997B33E">
+                  <wp:extent cx="1753870" cy="1035685"/>
                   <wp:effectExtent l="0" t="0" r="0" b="0"/>
-                  <wp:docPr id="13" name="Imagen 13"/>
+                  <wp:docPr id="5" name="Imagen 5"/>
                   <wp:cNvGraphicFramePr>
                     <a:graphicFrameLocks xmlns:a="http://schemas.openxmlformats.org/drawingml/2006/main" noChangeAspect="1"/>
                   </wp:cNvGraphicFramePr>
@@ -903,29 +1537,36 @@
                     <a:graphicData uri="http://schemas.openxmlformats.org/drawingml/2006/picture">
                       <pic:pic xmlns:pic="http://schemas.openxmlformats.org/drawingml/2006/picture">
                         <pic:nvPicPr>
-                          <pic:cNvPr id="13" name="Captura.PNG"/>
-                          <pic:cNvPicPr/>
+                          <pic:cNvPr id="0" name="Picture 3"/>
+                          <pic:cNvPicPr>
+                            <a:picLocks noChangeAspect="1" noChangeArrowheads="1"/>
+                          </pic:cNvPicPr>
                         </pic:nvPicPr>
                         <pic:blipFill>
-                          <a:blip r:embed="rId8">
+                          <a:blip r:embed="rId7">
                             <a:extLst>
                               <a:ext uri="{28A0092B-C50C-407E-A947-70E740481C1C}">
                                 <a14:useLocalDpi xmlns:a14="http://schemas.microsoft.com/office/drawing/2010/main" val="0"/>
                               </a:ext>
                             </a:extLst>
                           </a:blip>
+                          <a:srcRect/>
                           <a:stretch>
                             <a:fillRect/>
                           </a:stretch>
                         </pic:blipFill>
-                        <pic:spPr>
+                        <pic:spPr bwMode="auto">
                           <a:xfrm>
                             <a:off x="0" y="0"/>
-                            <a:ext cx="1752690" cy="1035103"/>
+                            <a:ext cx="1753870" cy="1035685"/>
                           </a:xfrm>
                           <a:prstGeom prst="rect">
                             <a:avLst/>
                           </a:prstGeom>
+                          <a:noFill/>
+                          <a:ln>
+                            <a:noFill/>
+                          </a:ln>
                         </pic:spPr>
                       </pic:pic>
                     </a:graphicData>
@@ -933,15 +1574,55 @@
                 </wp:inline>
               </w:drawing>
             </w:r>
-            <w:r>
+          </w:p>
+        </w:tc>
+      </w:tr>
+      <w:tr>
+        <w:trPr>
+          <w:trHeight w:val="1263"/>
+        </w:trPr>
+        <w:tc>
+          <w:tcPr>
+            <w:tcW w:w="1663" w:type="dxa"/>
+          </w:tcPr>
+          <w:p>
+            <w:r>
+              <w:t>setupScenary6()</w:t>
+            </w:r>
+          </w:p>
+        </w:tc>
+        <w:tc>
+          <w:tcPr>
+            <w:tcW w:w="0" w:type="auto"/>
+          </w:tcPr>
+          <w:p>
+            <w:proofErr w:type="spellStart"/>
+            <w:r>
+              <w:t>AlgorithmMagicSquareTest</w:t>
+            </w:r>
+            <w:proofErr w:type="spellEnd"/>
+          </w:p>
+        </w:tc>
+        <w:tc>
+          <w:tcPr>
+            <w:tcW w:w="0" w:type="auto"/>
+          </w:tcPr>
+          <w:p>
+            <w:pPr>
+              <w:jc w:val="center"/>
               <w:rPr>
                 <w:noProof/>
               </w:rPr>
+            </w:pPr>
+            <w:r>
+              <w:rPr>
+                <w:noProof/>
+              </w:rPr>
               <w:drawing>
-                <wp:inline distT="0" distB="0" distL="0" distR="0" wp14:anchorId="638CA7EA" wp14:editId="2612B984">
+                <wp:inline distT="0" distB="0" distL="0" distR="0" wp14:anchorId="2741E5E1" wp14:editId="261CAE0D">
                   <wp:extent cx="1765300" cy="1064895"/>
                   <wp:effectExtent l="0" t="0" r="6350" b="1905"/>
-                  <wp:docPr id="19" name="Imagen 19"/>
+                  <wp:docPr id="8" name="Imagen 8"/>
                   <wp:cNvGraphicFramePr>
                     <a:graphicFrameLocks xmlns:a="http://schemas.openxmlformats.org/drawingml/2006/main" noChangeAspect="1"/>
                   </wp:cNvGraphicFramePr>
@@ -955,7 +1636,7 @@
                           </pic:cNvPicPr>
                         </pic:nvPicPr>
                         <pic:blipFill>
-                          <a:blip r:embed="rId9">
+                          <a:blip r:embed="rId8">
                             <a:extLst>
                               <a:ext uri="{28A0092B-C50C-407E-A947-70E740481C1C}">
                                 <a14:useLocalDpi xmlns:a14="http://schemas.microsoft.com/office/drawing/2010/main" val="0"/>
@@ -999,297 +1680,6 @@
           </w:tcPr>
           <w:p>
             <w:r>
-              <w:t>setupScenary</w:t>
-            </w:r>
-            <w:r>
-              <w:t>4</w:t>
-            </w:r>
-            <w:r>
-              <w:t>()</w:t>
-            </w:r>
-          </w:p>
-        </w:tc>
-        <w:tc>
-          <w:tcPr>
-            <w:tcW w:w="0" w:type="auto"/>
-          </w:tcPr>
-          <w:p>
-            <w:proofErr w:type="spellStart"/>
-            <w:r>
-              <w:t>AlgorithmMagicSquareTest</w:t>
-            </w:r>
-            <w:proofErr w:type="spellEnd"/>
-          </w:p>
-        </w:tc>
-        <w:tc>
-          <w:tcPr>
-            <w:tcW w:w="0" w:type="auto"/>
-          </w:tcPr>
-          <w:p>
-            <w:pPr>
-              <w:jc w:val="center"/>
-              <w:rPr>
-                <w:noProof/>
-              </w:rPr>
-            </w:pPr>
-            <w:r>
-              <w:rPr>
-                <w:noProof/>
-              </w:rPr>
-              <w:drawing>
-                <wp:inline distT="0" distB="0" distL="0" distR="0" wp14:anchorId="38C2B13F" wp14:editId="75FEF3A1">
-                  <wp:extent cx="1718945" cy="1018540"/>
-                  <wp:effectExtent l="0" t="0" r="0" b="0"/>
-                  <wp:docPr id="4" name="Imagen 4"/>
-                  <wp:cNvGraphicFramePr>
-                    <a:graphicFrameLocks xmlns:a="http://schemas.openxmlformats.org/drawingml/2006/main" noChangeAspect="1"/>
-                  </wp:cNvGraphicFramePr>
-                  <a:graphic xmlns:a="http://schemas.openxmlformats.org/drawingml/2006/main">
-                    <a:graphicData uri="http://schemas.openxmlformats.org/drawingml/2006/picture">
-                      <pic:pic xmlns:pic="http://schemas.openxmlformats.org/drawingml/2006/picture">
-                        <pic:nvPicPr>
-                          <pic:cNvPr id="0" name="Picture 2"/>
-                          <pic:cNvPicPr>
-                            <a:picLocks noChangeAspect="1" noChangeArrowheads="1"/>
-                          </pic:cNvPicPr>
-                        </pic:nvPicPr>
-                        <pic:blipFill>
-                          <a:blip r:embed="rId7">
-                            <a:extLst>
-                              <a:ext uri="{28A0092B-C50C-407E-A947-70E740481C1C}">
-                                <a14:useLocalDpi xmlns:a14="http://schemas.microsoft.com/office/drawing/2010/main" val="0"/>
-                              </a:ext>
-                            </a:extLst>
-                          </a:blip>
-                          <a:srcRect/>
-                          <a:stretch>
-                            <a:fillRect/>
-                          </a:stretch>
-                        </pic:blipFill>
-                        <pic:spPr bwMode="auto">
-                          <a:xfrm>
-                            <a:off x="0" y="0"/>
-                            <a:ext cx="1718945" cy="1018540"/>
-                          </a:xfrm>
-                          <a:prstGeom prst="rect">
-                            <a:avLst/>
-                          </a:prstGeom>
-                          <a:noFill/>
-                          <a:ln>
-                            <a:noFill/>
-                          </a:ln>
-                        </pic:spPr>
-                      </pic:pic>
-                    </a:graphicData>
-                  </a:graphic>
-                </wp:inline>
-              </w:drawing>
-            </w:r>
-          </w:p>
-        </w:tc>
-      </w:tr>
-      <w:tr>
-        <w:trPr>
-          <w:trHeight w:val="1263"/>
-        </w:trPr>
-        <w:tc>
-          <w:tcPr>
-            <w:tcW w:w="1663" w:type="dxa"/>
-          </w:tcPr>
-          <w:p>
-            <w:r>
-              <w:t>setupScenary</w:t>
-            </w:r>
-            <w:r>
-              <w:t>5</w:t>
-            </w:r>
-            <w:r>
-              <w:t>()</w:t>
-            </w:r>
-          </w:p>
-        </w:tc>
-        <w:tc>
-          <w:tcPr>
-            <w:tcW w:w="0" w:type="auto"/>
-          </w:tcPr>
-          <w:p>
-            <w:proofErr w:type="spellStart"/>
-            <w:r>
-              <w:t>AlgorithmMagicSquareTest</w:t>
-            </w:r>
-            <w:proofErr w:type="spellEnd"/>
-          </w:p>
-        </w:tc>
-        <w:tc>
-          <w:tcPr>
-            <w:tcW w:w="0" w:type="auto"/>
-          </w:tcPr>
-          <w:p>
-            <w:pPr>
-              <w:jc w:val="center"/>
-              <w:rPr>
-                <w:noProof/>
-              </w:rPr>
-            </w:pPr>
-            <w:r>
-              <w:rPr>
-                <w:noProof/>
-              </w:rPr>
-              <w:drawing>
-                <wp:inline distT="0" distB="0" distL="0" distR="0" wp14:anchorId="1189ABFD" wp14:editId="6997B33E">
-                  <wp:extent cx="1753870" cy="1035685"/>
-                  <wp:effectExtent l="0" t="0" r="0" b="0"/>
-                  <wp:docPr id="5" name="Imagen 5"/>
-                  <wp:cNvGraphicFramePr>
-                    <a:graphicFrameLocks xmlns:a="http://schemas.openxmlformats.org/drawingml/2006/main" noChangeAspect="1"/>
-                  </wp:cNvGraphicFramePr>
-                  <a:graphic xmlns:a="http://schemas.openxmlformats.org/drawingml/2006/main">
-                    <a:graphicData uri="http://schemas.openxmlformats.org/drawingml/2006/picture">
-                      <pic:pic xmlns:pic="http://schemas.openxmlformats.org/drawingml/2006/picture">
-                        <pic:nvPicPr>
-                          <pic:cNvPr id="0" name="Picture 3"/>
-                          <pic:cNvPicPr>
-                            <a:picLocks noChangeAspect="1" noChangeArrowheads="1"/>
-                          </pic:cNvPicPr>
-                        </pic:nvPicPr>
-                        <pic:blipFill>
-                          <a:blip r:embed="rId10">
-                            <a:extLst>
-                              <a:ext uri="{28A0092B-C50C-407E-A947-70E740481C1C}">
-                                <a14:useLocalDpi xmlns:a14="http://schemas.microsoft.com/office/drawing/2010/main" val="0"/>
-                              </a:ext>
-                            </a:extLst>
-                          </a:blip>
-                          <a:srcRect/>
-                          <a:stretch>
-                            <a:fillRect/>
-                          </a:stretch>
-                        </pic:blipFill>
-                        <pic:spPr bwMode="auto">
-                          <a:xfrm>
-                            <a:off x="0" y="0"/>
-                            <a:ext cx="1753870" cy="1035685"/>
-                          </a:xfrm>
-                          <a:prstGeom prst="rect">
-                            <a:avLst/>
-                          </a:prstGeom>
-                          <a:noFill/>
-                          <a:ln>
-                            <a:noFill/>
-                          </a:ln>
-                        </pic:spPr>
-                      </pic:pic>
-                    </a:graphicData>
-                  </a:graphic>
-                </wp:inline>
-              </w:drawing>
-            </w:r>
-          </w:p>
-        </w:tc>
-      </w:tr>
-      <w:tr>
-        <w:trPr>
-          <w:trHeight w:val="1263"/>
-        </w:trPr>
-        <w:tc>
-          <w:tcPr>
-            <w:tcW w:w="1663" w:type="dxa"/>
-          </w:tcPr>
-          <w:p>
-            <w:r>
-              <w:t>setupScenary6()</w:t>
-            </w:r>
-          </w:p>
-        </w:tc>
-        <w:tc>
-          <w:tcPr>
-            <w:tcW w:w="0" w:type="auto"/>
-          </w:tcPr>
-          <w:p>
-            <w:proofErr w:type="spellStart"/>
-            <w:r>
-              <w:t>AlgorithmMagicSquareTest</w:t>
-            </w:r>
-            <w:proofErr w:type="spellEnd"/>
-          </w:p>
-        </w:tc>
-        <w:tc>
-          <w:tcPr>
-            <w:tcW w:w="0" w:type="auto"/>
-          </w:tcPr>
-          <w:p>
-            <w:pPr>
-              <w:jc w:val="center"/>
-              <w:rPr>
-                <w:noProof/>
-              </w:rPr>
-            </w:pPr>
-            <w:r>
-              <w:rPr>
-                <w:noProof/>
-              </w:rPr>
-              <w:drawing>
-                <wp:inline distT="0" distB="0" distL="0" distR="0" wp14:anchorId="2741E5E1" wp14:editId="261CAE0D">
-                  <wp:extent cx="1765300" cy="1064895"/>
-                  <wp:effectExtent l="0" t="0" r="6350" b="1905"/>
-                  <wp:docPr id="8" name="Imagen 8"/>
-                  <wp:cNvGraphicFramePr>
-                    <a:graphicFrameLocks xmlns:a="http://schemas.openxmlformats.org/drawingml/2006/main" noChangeAspect="1"/>
-                  </wp:cNvGraphicFramePr>
-                  <a:graphic xmlns:a="http://schemas.openxmlformats.org/drawingml/2006/main">
-                    <a:graphicData uri="http://schemas.openxmlformats.org/drawingml/2006/picture">
-                      <pic:pic xmlns:pic="http://schemas.openxmlformats.org/drawingml/2006/picture">
-                        <pic:nvPicPr>
-                          <pic:cNvPr id="0" name="Picture 6"/>
-                          <pic:cNvPicPr>
-                            <a:picLocks noChangeAspect="1" noChangeArrowheads="1"/>
-                          </pic:cNvPicPr>
-                        </pic:nvPicPr>
-                        <pic:blipFill>
-                          <a:blip r:embed="rId9">
-                            <a:extLst>
-                              <a:ext uri="{28A0092B-C50C-407E-A947-70E740481C1C}">
-                                <a14:useLocalDpi xmlns:a14="http://schemas.microsoft.com/office/drawing/2010/main" val="0"/>
-                              </a:ext>
-                            </a:extLst>
-                          </a:blip>
-                          <a:srcRect/>
-                          <a:stretch>
-                            <a:fillRect/>
-                          </a:stretch>
-                        </pic:blipFill>
-                        <pic:spPr bwMode="auto">
-                          <a:xfrm>
-                            <a:off x="0" y="0"/>
-                            <a:ext cx="1765300" cy="1064895"/>
-                          </a:xfrm>
-                          <a:prstGeom prst="rect">
-                            <a:avLst/>
-                          </a:prstGeom>
-                          <a:noFill/>
-                          <a:ln>
-                            <a:noFill/>
-                          </a:ln>
-                        </pic:spPr>
-                      </pic:pic>
-                    </a:graphicData>
-                  </a:graphic>
-                </wp:inline>
-              </w:drawing>
-            </w:r>
-          </w:p>
-        </w:tc>
-      </w:tr>
-      <w:tr>
-        <w:trPr>
-          <w:trHeight w:val="1263"/>
-        </w:trPr>
-        <w:tc>
-          <w:tcPr>
-            <w:tcW w:w="1663" w:type="dxa"/>
-          </w:tcPr>
-          <w:p>
-            <w:r>
               <w:t>setupScenary7()</w:t>
             </w:r>
           </w:p>
@@ -1339,7 +1729,7 @@
                           </pic:cNvPicPr>
                         </pic:nvPicPr>
                         <pic:blipFill>
-                          <a:blip r:embed="rId11">
+                          <a:blip r:embed="rId9">
                             <a:extLst>
                               <a:ext uri="{28A0092B-C50C-407E-A947-70E740481C1C}">
                                 <a14:useLocalDpi xmlns:a14="http://schemas.microsoft.com/office/drawing/2010/main" val="0"/>
@@ -1433,7 +1823,7 @@
                           </pic:cNvPicPr>
                         </pic:nvPicPr>
                         <pic:blipFill>
-                          <a:blip r:embed="rId12">
+                          <a:blip r:embed="rId10">
                             <a:extLst>
                               <a:ext uri="{28A0092B-C50C-407E-A947-70E740481C1C}">
                                 <a14:useLocalDpi xmlns:a14="http://schemas.microsoft.com/office/drawing/2010/main" val="0"/>
@@ -1526,7 +1916,7 @@
                           </pic:cNvPicPr>
                         </pic:nvPicPr>
                         <pic:blipFill>
-                          <a:blip r:embed="rId13">
+                          <a:blip r:embed="rId11">
                             <a:extLst>
                               <a:ext uri="{28A0092B-C50C-407E-A947-70E740481C1C}">
                                 <a14:useLocalDpi xmlns:a14="http://schemas.microsoft.com/office/drawing/2010/main" val="0"/>
@@ -1619,7 +2009,7 @@
                           </pic:cNvPicPr>
                         </pic:nvPicPr>
                         <pic:blipFill>
-                          <a:blip r:embed="rId14">
+                          <a:blip r:embed="rId12">
                             <a:extLst>
                               <a:ext uri="{28A0092B-C50C-407E-A947-70E740481C1C}">
                                 <a14:useLocalDpi xmlns:a14="http://schemas.microsoft.com/office/drawing/2010/main" val="0"/>
@@ -1712,7 +2102,7 @@
                           </pic:cNvPicPr>
                         </pic:nvPicPr>
                         <pic:blipFill>
-                          <a:blip r:embed="rId15">
+                          <a:blip r:embed="rId13">
                             <a:extLst>
                               <a:ext uri="{28A0092B-C50C-407E-A947-70E740481C1C}">
                                 <a14:useLocalDpi xmlns:a14="http://schemas.microsoft.com/office/drawing/2010/main" val="0"/>
@@ -1792,11 +2182,11 @@
               <w:tblLook w:val="04A0" w:firstRow="1" w:lastRow="0" w:firstColumn="1" w:lastColumn="0" w:noHBand="0" w:noVBand="1"/>
             </w:tblPr>
             <w:tblGrid>
-              <w:gridCol w:w="2647"/>
-              <w:gridCol w:w="1064"/>
-              <w:gridCol w:w="1557"/>
-              <w:gridCol w:w="1936"/>
-              <w:gridCol w:w="3027"/>
+              <w:gridCol w:w="2363"/>
+              <w:gridCol w:w="1070"/>
+              <w:gridCol w:w="1560"/>
+              <w:gridCol w:w="2031"/>
+              <w:gridCol w:w="3207"/>
             </w:tblGrid>
             <w:tr>
               <w:trPr>
@@ -1869,7 +2259,7 @@
                 <w:p>
                   <w:proofErr w:type="spellStart"/>
                   <w:r>
-                    <w:t>AlgorithmMagicSquareTest</w:t>
+                    <w:t>AlgorithmMagicSquare</w:t>
                   </w:r>
                   <w:proofErr w:type="spellEnd"/>
                 </w:p>
@@ -2048,7 +2438,7 @@
                 <w:p>
                   <w:proofErr w:type="spellStart"/>
                   <w:r>
-                    <w:t>AlgorithmMagicSquareTest</w:t>
+                    <w:t>AlgorithmMagicSquare</w:t>
                   </w:r>
                   <w:proofErr w:type="spellEnd"/>
                 </w:p>
@@ -2155,10 +2545,7 @@
     <w:p/>
     <w:p/>
     <w:p/>
-    <w:p>
-      <w:bookmarkStart w:id="0" w:name="_GoBack"/>
-      <w:bookmarkEnd w:id="0"/>
-    </w:p>
+    <w:p/>
     <w:p/>
     <w:tbl>
       <w:tblPr>
@@ -2198,11 +2585,11 @@
               <w:tblLook w:val="04A0" w:firstRow="1" w:lastRow="0" w:firstColumn="1" w:lastColumn="0" w:noHBand="0" w:noVBand="1"/>
             </w:tblPr>
             <w:tblGrid>
-              <w:gridCol w:w="2647"/>
-              <w:gridCol w:w="1008"/>
-              <w:gridCol w:w="1799"/>
-              <w:gridCol w:w="1983"/>
-              <w:gridCol w:w="2699"/>
+              <w:gridCol w:w="2284"/>
+              <w:gridCol w:w="1010"/>
+              <w:gridCol w:w="1840"/>
+              <w:gridCol w:w="2063"/>
+              <w:gridCol w:w="2939"/>
             </w:tblGrid>
             <w:tr>
               <w:trPr>
@@ -2275,7 +2662,7 @@
                 <w:p>
                   <w:proofErr w:type="spellStart"/>
                   <w:r>
-                    <w:t>AlgorithmMagicSquareTest</w:t>
+                    <w:t>AlgorithmMagicSquare</w:t>
                   </w:r>
                   <w:proofErr w:type="spellEnd"/>
                 </w:p>
@@ -2356,7 +2743,6 @@
         </w:tc>
       </w:tr>
     </w:tbl>
-    <w:p/>
     <w:p/>
     <w:p/>
     <w:p/>
@@ -2489,7 +2875,7 @@
                 <w:p>
                   <w:proofErr w:type="spellStart"/>
                   <w:r>
-                    <w:t>AlgorithmMagicSquareTest</w:t>
+                    <w:t>AlgorithmMagicSquare</w:t>
                   </w:r>
                   <w:proofErr w:type="spellEnd"/>
                 </w:p>
@@ -2596,7 +2982,7 @@
                 <w:p>
                   <w:proofErr w:type="spellStart"/>
                   <w:r>
-                    <w:t>AlgorithmMagicSquareTest</w:t>
+                    <w:t>AlgorithmMagicSquare</w:t>
                   </w:r>
                   <w:proofErr w:type="spellEnd"/>
                 </w:p>
@@ -2680,7 +3066,7 @@
                 <w:p>
                   <w:proofErr w:type="spellStart"/>
                   <w:r>
-                    <w:t>AlgorithmMagicSquareTest</w:t>
+                    <w:t>AlgorithmMagicSquare</w:t>
                   </w:r>
                   <w:proofErr w:type="spellEnd"/>
                 </w:p>
@@ -2764,7 +3150,7 @@
                 <w:p>
                   <w:proofErr w:type="spellStart"/>
                   <w:r>
-                    <w:t>AlgorithmMagicSquareTest</w:t>
+                    <w:t>AlgorithmMagicSquare</w:t>
                   </w:r>
                   <w:proofErr w:type="spellEnd"/>
                 </w:p>
@@ -2848,7 +3234,7 @@
                 <w:p>
                   <w:proofErr w:type="spellStart"/>
                   <w:r>
-                    <w:t>AlgorithmMagicSquareTest</w:t>
+                    <w:t>AlgorithmMagicSquare</w:t>
                   </w:r>
                   <w:proofErr w:type="spellEnd"/>
                 </w:p>
@@ -2932,7 +3318,7 @@
                 <w:p>
                   <w:proofErr w:type="spellStart"/>
                   <w:r>
-                    <w:t>AlgorithmMagicSquareTest</w:t>
+                    <w:t>AlgorithmMagicSquare</w:t>
                   </w:r>
                   <w:proofErr w:type="spellEnd"/>
                 </w:p>
@@ -3016,7 +3402,7 @@
                 <w:p>
                   <w:proofErr w:type="spellStart"/>
                   <w:r>
-                    <w:t>AlgorithmMagicSquareTest</w:t>
+                    <w:t>AlgorithmMagicSquare</w:t>
                   </w:r>
                   <w:proofErr w:type="spellEnd"/>
                 </w:p>
@@ -3100,7 +3486,7 @@
                 <w:p>
                   <w:proofErr w:type="spellStart"/>
                   <w:r>
-                    <w:t>AlgorithmMagicSquareTest</w:t>
+                    <w:t>AlgorithmMagicSquare</w:t>
                   </w:r>
                   <w:proofErr w:type="spellEnd"/>
                 </w:p>
@@ -3168,11 +3554,7 @@
                 </w:tcPr>
                 <w:p>
                   <w:r>
-                    <w:t xml:space="preserve">Se ha creado una matriz de manera correcta en la </w:t>
-                  </w:r>
-                  <w:r>
-                    <w:lastRenderedPageBreak/>
-                    <w:t>ubicación de abajo dirección sureste</w:t>
+                    <w:t>Se ha creado una matriz de manera correcta en la ubicación de abajo dirección sureste</w:t>
                   </w:r>
                 </w:p>
               </w:tc>

</xml_diff>